<commit_message>
sequencing time (almost implemented) and example developed with SIA322
</commit_message>
<xml_diff>
--- a/paper.docx
+++ b/paper.docx
@@ -75,7 +75,7 @@
         <w:pStyle w:val="Date"/>
       </w:pPr>
       <w:r>
-        <w:t xml:space="preserve">07</w:t>
+        <w:t xml:space="preserve">21</w:t>
       </w:r>
       <w:r>
         <w:t xml:space="preserve"> </w:t>
@@ -575,38 +575,1277 @@
     </w:p>
     <w:p>
       <w:pPr>
-        <w:numPr>
-          <w:ilvl w:val="1"/>
-          <w:numId w:val="1008"/>
-        </w:numPr>
-        <w:pStyle w:val="Compact"/>
-      </w:pPr>
-      <w:r>
-        <w:t xml:space="preserve">cross-reference to</w:t>
-      </w:r>
-      <w:r>
-        <w:t xml:space="preserve"> </w:t>
-      </w:r>
-      <w:r>
-        <w:t xml:space="preserve">“</w:t>
-      </w:r>
-      <w:r>
-        <w:t xml:space="preserve">grammar</w:t>
-      </w:r>
-      <w:r>
-        <w:t xml:space="preserve">”</w:t>
-      </w:r>
-      <w:r>
-        <w:t xml:space="preserve"> </w:t>
-      </w:r>
-      <w:r>
-        <w:t xml:space="preserve">of trajectory</w:t>
-      </w:r>
-      <w:r>
-        <w:t xml:space="preserve"> </w:t>
-      </w:r>
-      <w:r>
-        <w:t xml:space="preserve">(Olive 2019)</w:t>
+        <w:pStyle w:val="FirstParagraph"/>
+      </w:pPr>
+      <w:r>
+        <w:t xml:space="preserve">The access to historical ADS-B data was provided by Opensky Network (OSN)</w:t>
+      </w:r>
+      <w:r>
+        <w:t xml:space="preserve"> </w:t>
+      </w:r>
+      <w:r>
+        <w:t xml:space="preserve">(Schäfer et al. 2014)</w:t>
+      </w:r>
+      <w:r>
+        <w:t xml:space="preserve">.</w:t>
+      </w:r>
+      <w:r>
+        <w:t xml:space="preserve"> </w:t>
+      </w:r>
+      <w:r>
+        <w:t xml:space="preserve">OSN is a collaborative crowdsourcing platform collecting ADS-B/Mode S messages</w:t>
+      </w:r>
+      <w:r>
+        <w:t xml:space="preserve"> </w:t>
+      </w:r>
+      <w:r>
+        <w:t xml:space="preserve">shared by aviation enthusiasts around the world.</w:t>
+      </w:r>
+      <w:r>
+        <w:t xml:space="preserve"> </w:t>
+      </w:r>
+      <w:r>
+        <w:t xml:space="preserve">OSN provides free access to its data for research purposes.</w:t>
+      </w:r>
+    </w:p>
+    <w:p>
+      <w:pPr>
+        <w:pStyle w:val="BodyText"/>
+      </w:pPr>
+      <w:r>
+        <w:t xml:space="preserve">For this study we collected trajectories for movements at 3 European airports,</w:t>
+      </w:r>
+      <w:r>
+        <w:t xml:space="preserve"> </w:t>
+      </w:r>
+      <w:r>
+        <w:t xml:space="preserve">namely London Heathrow (IATA: LHR, ICAO: EGLL), Amsterdam Schiphol (IATA: AMS,</w:t>
+      </w:r>
+      <w:r>
+        <w:t xml:space="preserve"> </w:t>
+      </w:r>
+      <w:r>
+        <w:t xml:space="preserve">ICAO: EHAM) and Zurich Airport (IATA: ZRH, ICAO: LSZH), for the</w:t>
+      </w:r>
+      <w:r>
+        <w:t xml:space="preserve"> </w:t>
+      </w:r>
+      <w:r>
+        <w:t xml:space="preserve">months of March and May of 2019, 2020 and 2021.</w:t>
+      </w:r>
+    </w:p>
+    <w:p>
+      <w:pPr>
+        <w:pStyle w:val="BodyText"/>
+      </w:pPr>
+      <w:r>
+        <w:t xml:space="preserve">For the collection of ADS-B data and</w:t>
+      </w:r>
+      <w:r>
+        <w:t xml:space="preserve"> </w:t>
+      </w:r>
+      <w:r>
+        <w:t xml:space="preserve">the extraction of arrival runway (RWY) and</w:t>
+      </w:r>
+      <w:r>
+        <w:t xml:space="preserve"> </w:t>
+      </w:r>
+      <w:r>
+        <w:t xml:space="preserve">landing time, we used the</w:t>
+      </w:r>
+      <w:r>
+        <w:t xml:space="preserve"> </w:t>
+      </w:r>
+      <w:r>
+        <w:rPr>
+          <w:rStyle w:val="VerbatimChar"/>
+        </w:rPr>
+        <w:t xml:space="preserve">traffic</w:t>
+      </w:r>
+      <w:r>
+        <w:t xml:space="preserve"> </w:t>
+      </w:r>
+      <w:r>
+        <w:t xml:space="preserve">Python library</w:t>
+      </w:r>
+      <w:r>
+        <w:t xml:space="preserve"> </w:t>
+      </w:r>
+      <w:r>
+        <w:t xml:space="preserve">(Olive 2019a)</w:t>
+      </w:r>
+      <w:r>
+        <w:t xml:space="preserve">.</w:t>
+      </w:r>
+    </w:p>
+    <w:p>
+      <w:pPr>
+        <w:pStyle w:val="BodyText"/>
+      </w:pPr>
+      <w:r>
+        <w:rPr>
+          <w:rStyle w:val="VerbatimChar"/>
+        </w:rPr>
+        <w:t xml:space="preserve">traffic</w:t>
+      </w:r>
+      <w:r>
+        <w:t xml:space="preserve"> </w:t>
+      </w:r>
+      <w:r>
+        <w:t xml:space="preserve">converts the data from OSN to structures wrapping</w:t>
+      </w:r>
+      <w:r>
+        <w:t xml:space="preserve"> </w:t>
+      </w:r>
+      <w:r>
+        <w:rPr>
+          <w:rStyle w:val="VerbatimChar"/>
+        </w:rPr>
+        <w:t xml:space="preserve">pandas</w:t>
+      </w:r>
+      <w:r>
+        <w:t xml:space="preserve"> </w:t>
+      </w:r>
+      <w:r>
+        <w:t xml:space="preserve">data frames and then it provides specialised semantics for</w:t>
+      </w:r>
+      <w:r>
+        <w:t xml:space="preserve"> </w:t>
+      </w:r>
+      <w:r>
+        <w:t xml:space="preserve">aircraft trajectories (e.g., intersection, re-sampling or filtering).</w:t>
+      </w:r>
+      <w:r>
+        <w:t xml:space="preserve"> </w:t>
+      </w:r>
+      <w:r>
+        <w:t xml:space="preserve">Given an ICAO 24-bit identifier, it iterates over trajectories based on</w:t>
+      </w:r>
+      <w:r>
+        <w:t xml:space="preserve"> </w:t>
+      </w:r>
+      <w:r>
+        <w:t xml:space="preserve">contiguous timestamps of data reports.</w:t>
+      </w:r>
+    </w:p>
+    <w:p>
+      <w:pPr>
+        <w:pStyle w:val="BodyText"/>
+      </w:pPr>
+      <w:r>
+        <w:t xml:space="preserve">The following code shows how to download one day of traffic departures from and</w:t>
+      </w:r>
+      <w:r>
+        <w:t xml:space="preserve"> </w:t>
+      </w:r>
+      <w:r>
+        <w:t xml:space="preserve">arrivals to EGLL.</w:t>
+      </w:r>
+      <w:r>
+        <w:t xml:space="preserve"> </w:t>
+      </w:r>
+      <w:r>
+        <w:t xml:space="preserve">It keeps only portions within 200 NM from the airport and resamples each</w:t>
+      </w:r>
+      <w:r>
+        <w:t xml:space="preserve"> </w:t>
+      </w:r>
+      <w:r>
+        <w:t xml:space="preserve">trajectory at 1 second before storing in a file.</w:t>
+      </w:r>
+    </w:p>
+    <w:p>
+      <w:pPr>
+        <w:pStyle w:val="SourceCode"/>
+      </w:pPr>
+      <w:r>
+        <w:rPr>
+          <w:rStyle w:val="ImportTok"/>
+        </w:rPr>
+        <w:t xml:space="preserve">from</w:t>
+      </w:r>
+      <w:r>
+        <w:rPr>
+          <w:rStyle w:val="NormalTok"/>
+        </w:rPr>
+        <w:t xml:space="preserve"> traffic.data </w:t>
+      </w:r>
+      <w:r>
+        <w:rPr>
+          <w:rStyle w:val="ImportTok"/>
+        </w:rPr>
+        <w:t xml:space="preserve">import</w:t>
+      </w:r>
+      <w:r>
+        <w:rPr>
+          <w:rStyle w:val="NormalTok"/>
+        </w:rPr>
+        <w:t xml:space="preserve"> opensky</w:t>
+      </w:r>
+      <w:r>
+        <w:br/>
+      </w:r>
+      <w:r>
+        <w:rPr>
+          <w:rStyle w:val="ImportTok"/>
+        </w:rPr>
+        <w:t xml:space="preserve">from</w:t>
+      </w:r>
+      <w:r>
+        <w:rPr>
+          <w:rStyle w:val="NormalTok"/>
+        </w:rPr>
+        <w:t xml:space="preserve"> traffic.data </w:t>
+      </w:r>
+      <w:r>
+        <w:rPr>
+          <w:rStyle w:val="ImportTok"/>
+        </w:rPr>
+        <w:t xml:space="preserve">import</w:t>
+      </w:r>
+      <w:r>
+        <w:rPr>
+          <w:rStyle w:val="NormalTok"/>
+        </w:rPr>
+        <w:t xml:space="preserve"> airports</w:t>
+      </w:r>
+      <w:r>
+        <w:br/>
+      </w:r>
+      <w:r>
+        <w:rPr>
+          <w:rStyle w:val="ImportTok"/>
+        </w:rPr>
+        <w:t xml:space="preserve">import</w:t>
+      </w:r>
+      <w:r>
+        <w:rPr>
+          <w:rStyle w:val="NormalTok"/>
+        </w:rPr>
+        <w:t xml:space="preserve"> pyarrow.feather </w:t>
+      </w:r>
+      <w:r>
+        <w:rPr>
+          <w:rStyle w:val="ImportTok"/>
+        </w:rPr>
+        <w:t xml:space="preserve">as</w:t>
+      </w:r>
+      <w:r>
+        <w:rPr>
+          <w:rStyle w:val="NormalTok"/>
+        </w:rPr>
+        <w:t xml:space="preserve"> feather</w:t>
+      </w:r>
+      <w:r>
+        <w:br/>
+      </w:r>
+      <w:r>
+        <w:rPr>
+          <w:rStyle w:val="ImportTok"/>
+        </w:rPr>
+        <w:t xml:space="preserve">import</w:t>
+      </w:r>
+      <w:r>
+        <w:rPr>
+          <w:rStyle w:val="NormalTok"/>
+        </w:rPr>
+        <w:t xml:space="preserve"> os</w:t>
+      </w:r>
+      <w:r>
+        <w:br/>
+      </w:r>
+      <w:r>
+        <w:br/>
+      </w:r>
+      <w:r>
+        <w:rPr>
+          <w:rStyle w:val="NormalTok"/>
+        </w:rPr>
+        <w:t xml:space="preserve">airport </w:t>
+      </w:r>
+      <w:r>
+        <w:rPr>
+          <w:rStyle w:val="OperatorTok"/>
+        </w:rPr>
+        <w:t xml:space="preserve">=</w:t>
+      </w:r>
+      <w:r>
+        <w:rPr>
+          <w:rStyle w:val="NormalTok"/>
+        </w:rPr>
+        <w:t xml:space="preserve"> </w:t>
+      </w:r>
+      <w:r>
+        <w:rPr>
+          <w:rStyle w:val="StringTok"/>
+        </w:rPr>
+        <w:t xml:space="preserve">'EGLL'</w:t>
+      </w:r>
+      <w:r>
+        <w:br/>
+      </w:r>
+      <w:r>
+        <w:rPr>
+          <w:rStyle w:val="NormalTok"/>
+        </w:rPr>
+        <w:t xml:space="preserve">date </w:t>
+      </w:r>
+      <w:r>
+        <w:rPr>
+          <w:rStyle w:val="OperatorTok"/>
+        </w:rPr>
+        <w:t xml:space="preserve">=</w:t>
+      </w:r>
+      <w:r>
+        <w:rPr>
+          <w:rStyle w:val="NormalTok"/>
+        </w:rPr>
+        <w:t xml:space="preserve"> </w:t>
+      </w:r>
+      <w:r>
+        <w:rPr>
+          <w:rStyle w:val="StringTok"/>
+        </w:rPr>
+        <w:t xml:space="preserve">'2021-04-04'</w:t>
+      </w:r>
+      <w:r>
+        <w:br/>
+      </w:r>
+      <w:r>
+        <w:br/>
+      </w:r>
+      <w:r>
+        <w:rPr>
+          <w:rStyle w:val="NormalTok"/>
+        </w:rPr>
+        <w:t xml:space="preserve">prj_dir, _ </w:t>
+      </w:r>
+      <w:r>
+        <w:rPr>
+          <w:rStyle w:val="OperatorTok"/>
+        </w:rPr>
+        <w:t xml:space="preserve">=</w:t>
+      </w:r>
+      <w:r>
+        <w:rPr>
+          <w:rStyle w:val="NormalTok"/>
+        </w:rPr>
+        <w:t xml:space="preserve"> os.path.split(os.path.realpath(</w:t>
+      </w:r>
+      <w:r>
+        <w:rPr>
+          <w:rStyle w:val="VariableTok"/>
+        </w:rPr>
+        <w:t xml:space="preserve">__file__</w:t>
+      </w:r>
+      <w:r>
+        <w:rPr>
+          <w:rStyle w:val="NormalTok"/>
+        </w:rPr>
+        <w:t xml:space="preserve">))</w:t>
+      </w:r>
+      <w:r>
+        <w:br/>
+      </w:r>
+      <w:r>
+        <w:rPr>
+          <w:rStyle w:val="NormalTok"/>
+        </w:rPr>
+        <w:t xml:space="preserve">adsb_file </w:t>
+      </w:r>
+      <w:r>
+        <w:rPr>
+          <w:rStyle w:val="OperatorTok"/>
+        </w:rPr>
+        <w:t xml:space="preserve">=</w:t>
+      </w:r>
+      <w:r>
+        <w:rPr>
+          <w:rStyle w:val="NormalTok"/>
+        </w:rPr>
+        <w:t xml:space="preserve"> </w:t>
+      </w:r>
+      <w:r>
+        <w:rPr>
+          <w:rStyle w:val="SpecialStringTok"/>
+        </w:rPr>
+        <w:t xml:space="preserve">f'</w:t>
+      </w:r>
+      <w:r>
+        <w:rPr>
+          <w:rStyle w:val="SpecialCharTok"/>
+        </w:rPr>
+        <w:t xml:space="preserve">{</w:t>
+      </w:r>
+      <w:r>
+        <w:rPr>
+          <w:rStyle w:val="NormalTok"/>
+        </w:rPr>
+        <w:t xml:space="preserve">prj_dir</w:t>
+      </w:r>
+      <w:r>
+        <w:rPr>
+          <w:rStyle w:val="SpecialCharTok"/>
+        </w:rPr>
+        <w:t xml:space="preserve">}</w:t>
+      </w:r>
+      <w:r>
+        <w:rPr>
+          <w:rStyle w:val="SpecialStringTok"/>
+        </w:rPr>
+        <w:t xml:space="preserve">/</w:t>
+      </w:r>
+      <w:r>
+        <w:rPr>
+          <w:rStyle w:val="SpecialCharTok"/>
+        </w:rPr>
+        <w:t xml:space="preserve">{</w:t>
+      </w:r>
+      <w:r>
+        <w:rPr>
+          <w:rStyle w:val="NormalTok"/>
+        </w:rPr>
+        <w:t xml:space="preserve">airport</w:t>
+      </w:r>
+      <w:r>
+        <w:rPr>
+          <w:rStyle w:val="SpecialCharTok"/>
+        </w:rPr>
+        <w:t xml:space="preserve">}</w:t>
+      </w:r>
+      <w:r>
+        <w:rPr>
+          <w:rStyle w:val="SpecialStringTok"/>
+        </w:rPr>
+        <w:t xml:space="preserve">_</w:t>
+      </w:r>
+      <w:r>
+        <w:rPr>
+          <w:rStyle w:val="SpecialCharTok"/>
+        </w:rPr>
+        <w:t xml:space="preserve">{</w:t>
+      </w:r>
+      <w:r>
+        <w:rPr>
+          <w:rStyle w:val="NormalTok"/>
+        </w:rPr>
+        <w:t xml:space="preserve">date</w:t>
+      </w:r>
+      <w:r>
+        <w:rPr>
+          <w:rStyle w:val="SpecialCharTok"/>
+        </w:rPr>
+        <w:t xml:space="preserve">}</w:t>
+      </w:r>
+      <w:r>
+        <w:rPr>
+          <w:rStyle w:val="SpecialStringTok"/>
+        </w:rPr>
+        <w:t xml:space="preserve">_history.feather'</w:t>
+      </w:r>
+      <w:r>
+        <w:br/>
+      </w:r>
+      <w:r>
+        <w:br/>
+      </w:r>
+      <w:r>
+        <w:rPr>
+          <w:rStyle w:val="CommentTok"/>
+        </w:rPr>
+        <w:t xml:space="preserve"># retrieve from OSN</w:t>
+      </w:r>
+      <w:r>
+        <w:br/>
+      </w:r>
+      <w:r>
+        <w:rPr>
+          <w:rStyle w:val="NormalTok"/>
+        </w:rPr>
+        <w:t xml:space="preserve">t </w:t>
+      </w:r>
+      <w:r>
+        <w:rPr>
+          <w:rStyle w:val="OperatorTok"/>
+        </w:rPr>
+        <w:t xml:space="preserve">=</w:t>
+      </w:r>
+      <w:r>
+        <w:rPr>
+          <w:rStyle w:val="NormalTok"/>
+        </w:rPr>
+        <w:t xml:space="preserve"> opensky.history(date, airport</w:t>
+      </w:r>
+      <w:r>
+        <w:rPr>
+          <w:rStyle w:val="OperatorTok"/>
+        </w:rPr>
+        <w:t xml:space="preserve">=</w:t>
+      </w:r>
+      <w:r>
+        <w:rPr>
+          <w:rStyle w:val="NormalTok"/>
+        </w:rPr>
+        <w:t xml:space="preserve">airport)</w:t>
+      </w:r>
+      <w:r>
+        <w:br/>
+      </w:r>
+      <w:r>
+        <w:rPr>
+          <w:rStyle w:val="NormalTok"/>
+        </w:rPr>
+        <w:t xml:space="preserve">t_prep </w:t>
+      </w:r>
+      <w:r>
+        <w:rPr>
+          <w:rStyle w:val="OperatorTok"/>
+        </w:rPr>
+        <w:t xml:space="preserve">=</w:t>
+      </w:r>
+      <w:r>
+        <w:rPr>
+          <w:rStyle w:val="NormalTok"/>
+        </w:rPr>
+        <w:t xml:space="preserve"> (</w:t>
+      </w:r>
+      <w:r>
+        <w:br/>
+      </w:r>
+      <w:r>
+        <w:rPr>
+          <w:rStyle w:val="NormalTok"/>
+        </w:rPr>
+        <w:t xml:space="preserve">    t.resample(</w:t>
+      </w:r>
+      <w:r>
+        <w:rPr>
+          <w:rStyle w:val="StringTok"/>
+        </w:rPr>
+        <w:t xml:space="preserve">"1s"</w:t>
+      </w:r>
+      <w:r>
+        <w:rPr>
+          <w:rStyle w:val="NormalTok"/>
+        </w:rPr>
+        <w:t xml:space="preserve">)</w:t>
+      </w:r>
+      <w:r>
+        <w:br/>
+      </w:r>
+      <w:r>
+        <w:rPr>
+          <w:rStyle w:val="NormalTok"/>
+        </w:rPr>
+        <w:t xml:space="preserve">    </w:t>
+      </w:r>
+      <w:r>
+        <w:rPr>
+          <w:rStyle w:val="CommentTok"/>
+        </w:rPr>
+        <w:t xml:space="preserve"># keep only flight portions within 200 NM</w:t>
+      </w:r>
+      <w:r>
+        <w:br/>
+      </w:r>
+      <w:r>
+        <w:rPr>
+          <w:rStyle w:val="NormalTok"/>
+        </w:rPr>
+        <w:t xml:space="preserve">    .distance(airports[airport])</w:t>
+      </w:r>
+      <w:r>
+        <w:br/>
+      </w:r>
+      <w:r>
+        <w:rPr>
+          <w:rStyle w:val="NormalTok"/>
+        </w:rPr>
+        <w:t xml:space="preserve">    .query(</w:t>
+      </w:r>
+      <w:r>
+        <w:rPr>
+          <w:rStyle w:val="StringTok"/>
+        </w:rPr>
+        <w:t xml:space="preserve">"distance &lt;= 200"</w:t>
+      </w:r>
+      <w:r>
+        <w:rPr>
+          <w:rStyle w:val="NormalTok"/>
+        </w:rPr>
+        <w:t xml:space="preserve">)</w:t>
+      </w:r>
+      <w:r>
+        <w:br/>
+      </w:r>
+      <w:r>
+        <w:rPr>
+          <w:rStyle w:val="NormalTok"/>
+        </w:rPr>
+        <w:t xml:space="preserve">    .</w:t>
+      </w:r>
+      <w:r>
+        <w:rPr>
+          <w:rStyle w:val="BuiltInTok"/>
+        </w:rPr>
+        <w:t xml:space="preserve">eval</w:t>
+      </w:r>
+      <w:r>
+        <w:rPr>
+          <w:rStyle w:val="NormalTok"/>
+        </w:rPr>
+        <w:t xml:space="preserve">(desc</w:t>
+      </w:r>
+      <w:r>
+        <w:rPr>
+          <w:rStyle w:val="OperatorTok"/>
+        </w:rPr>
+        <w:t xml:space="preserve">=</w:t>
+      </w:r>
+      <w:r>
+        <w:rPr>
+          <w:rStyle w:val="StringTok"/>
+        </w:rPr>
+        <w:t xml:space="preserve">"preprocessing"</w:t>
+      </w:r>
+      <w:r>
+        <w:rPr>
+          <w:rStyle w:val="NormalTok"/>
+        </w:rPr>
+        <w:t xml:space="preserve">, max_workers</w:t>
+      </w:r>
+      <w:r>
+        <w:rPr>
+          <w:rStyle w:val="OperatorTok"/>
+        </w:rPr>
+        <w:t xml:space="preserve">=</w:t>
+      </w:r>
+      <w:r>
+        <w:rPr>
+          <w:rStyle w:val="DecValTok"/>
+        </w:rPr>
+        <w:t xml:space="preserve">4</w:t>
+      </w:r>
+      <w:r>
+        <w:rPr>
+          <w:rStyle w:val="NormalTok"/>
+        </w:rPr>
+        <w:t xml:space="preserve">)</w:t>
+      </w:r>
+      <w:r>
+        <w:br/>
+      </w:r>
+      <w:r>
+        <w:rPr>
+          <w:rStyle w:val="NormalTok"/>
+        </w:rPr>
+        <w:t xml:space="preserve">)</w:t>
+      </w:r>
+      <w:r>
+        <w:br/>
+      </w:r>
+      <w:r>
+        <w:br/>
+      </w:r>
+      <w:r>
+        <w:rPr>
+          <w:rStyle w:val="NormalTok"/>
+        </w:rPr>
+        <w:t xml:space="preserve">feather.write_feather(t_prep.data, adsb_file)</w:t>
+      </w:r>
+    </w:p>
+    <w:p>
+      <w:pPr>
+        <w:pStyle w:val="FirstParagraph"/>
+      </w:pPr>
+      <w:r>
+        <w:t xml:space="preserve">For the extraction of landing RWY and landing time, we used code as from the</w:t>
+      </w:r>
+      <w:r>
+        <w:t xml:space="preserve"> </w:t>
+      </w:r>
+      <w:r>
+        <w:t xml:space="preserve">following snippet. Here we consider only arrivals, i.e. </w:t>
+      </w:r>
+      <w:r>
+        <w:rPr>
+          <w:rStyle w:val="VerbatimChar"/>
+        </w:rPr>
+        <w:t xml:space="preserve">landing_at</w:t>
+      </w:r>
+      <w:r>
+        <w:t xml:space="preserve">, and extract</w:t>
+      </w:r>
+      <w:r>
+        <w:t xml:space="preserve"> </w:t>
+      </w:r>
+      <w:r>
+        <w:t xml:space="preserve">portions aligned with the different runways,</w:t>
+      </w:r>
+      <w:r>
+        <w:t xml:space="preserve"> </w:t>
+      </w:r>
+      <w:r>
+        <w:rPr>
+          <w:rStyle w:val="VerbatimChar"/>
+        </w:rPr>
+        <w:t xml:space="preserve">aligned_on_{airport}</w:t>
+      </w:r>
+      <w:r>
+        <w:t xml:space="preserve">,</w:t>
+      </w:r>
+      <w:r>
+        <w:t xml:space="preserve"> </w:t>
+      </w:r>
+      <w:r>
+        <w:t xml:space="preserve">finally we decide on the RWY where the aircraft has touched down by taking</w:t>
+      </w:r>
+      <w:r>
+        <w:t xml:space="preserve"> </w:t>
+      </w:r>
+      <w:r>
+        <w:t xml:space="preserve">the one that shos up the maximum number of times, i.e. </w:t>
+      </w:r>
+      <w:r>
+        <w:rPr>
+          <w:rStyle w:val="VerbatimChar"/>
+        </w:rPr>
+        <w:t xml:space="preserve">ILS_max</w:t>
+      </w:r>
+      <w:r>
+        <w:t xml:space="preserve">.</w:t>
+      </w:r>
+    </w:p>
+    <w:p>
+      <w:pPr>
+        <w:pStyle w:val="SourceCode"/>
+      </w:pPr>
+      <w:r>
+        <w:rPr>
+          <w:rStyle w:val="ImportTok"/>
+        </w:rPr>
+        <w:t xml:space="preserve">from</w:t>
+      </w:r>
+      <w:r>
+        <w:rPr>
+          <w:rStyle w:val="NormalTok"/>
+        </w:rPr>
+        <w:t xml:space="preserve"> traffic.core </w:t>
+      </w:r>
+      <w:r>
+        <w:rPr>
+          <w:rStyle w:val="ImportTok"/>
+        </w:rPr>
+        <w:t xml:space="preserve">import</w:t>
+      </w:r>
+      <w:r>
+        <w:rPr>
+          <w:rStyle w:val="NormalTok"/>
+        </w:rPr>
+        <w:t xml:space="preserve"> Traffic</w:t>
+      </w:r>
+      <w:r>
+        <w:br/>
+      </w:r>
+      <w:r>
+        <w:rPr>
+          <w:rStyle w:val="ImportTok"/>
+        </w:rPr>
+        <w:t xml:space="preserve">import</w:t>
+      </w:r>
+      <w:r>
+        <w:rPr>
+          <w:rStyle w:val="NormalTok"/>
+        </w:rPr>
+        <w:t xml:space="preserve"> os</w:t>
+      </w:r>
+      <w:r>
+        <w:br/>
+      </w:r>
+      <w:r>
+        <w:rPr>
+          <w:rStyle w:val="ImportTok"/>
+        </w:rPr>
+        <w:t xml:space="preserve">import</w:t>
+      </w:r>
+      <w:r>
+        <w:rPr>
+          <w:rStyle w:val="NormalTok"/>
+        </w:rPr>
+        <w:t xml:space="preserve"> pandas </w:t>
+      </w:r>
+      <w:r>
+        <w:rPr>
+          <w:rStyle w:val="ImportTok"/>
+        </w:rPr>
+        <w:t xml:space="preserve">as</w:t>
+      </w:r>
+      <w:r>
+        <w:rPr>
+          <w:rStyle w:val="NormalTok"/>
+        </w:rPr>
+        <w:t xml:space="preserve"> pd</w:t>
+      </w:r>
+      <w:r>
+        <w:br/>
+      </w:r>
+      <w:r>
+        <w:br/>
+      </w:r>
+      <w:r>
+        <w:rPr>
+          <w:rStyle w:val="NormalTok"/>
+        </w:rPr>
+        <w:t xml:space="preserve">airport </w:t>
+      </w:r>
+      <w:r>
+        <w:rPr>
+          <w:rStyle w:val="OperatorTok"/>
+        </w:rPr>
+        <w:t xml:space="preserve">=</w:t>
+      </w:r>
+      <w:r>
+        <w:rPr>
+          <w:rStyle w:val="NormalTok"/>
+        </w:rPr>
+        <w:t xml:space="preserve"> </w:t>
+      </w:r>
+      <w:r>
+        <w:rPr>
+          <w:rStyle w:val="StringTok"/>
+        </w:rPr>
+        <w:t xml:space="preserve">'EGLL'</w:t>
+      </w:r>
+      <w:r>
+        <w:br/>
+      </w:r>
+      <w:r>
+        <w:rPr>
+          <w:rStyle w:val="NormalTok"/>
+        </w:rPr>
+        <w:t xml:space="preserve">date </w:t>
+      </w:r>
+      <w:r>
+        <w:rPr>
+          <w:rStyle w:val="OperatorTok"/>
+        </w:rPr>
+        <w:t xml:space="preserve">=</w:t>
+      </w:r>
+      <w:r>
+        <w:rPr>
+          <w:rStyle w:val="NormalTok"/>
+        </w:rPr>
+        <w:t xml:space="preserve"> </w:t>
+      </w:r>
+      <w:r>
+        <w:rPr>
+          <w:rStyle w:val="StringTok"/>
+        </w:rPr>
+        <w:t xml:space="preserve">'2021-04-04'</w:t>
+      </w:r>
+      <w:r>
+        <w:br/>
+      </w:r>
+      <w:r>
+        <w:br/>
+      </w:r>
+      <w:r>
+        <w:rPr>
+          <w:rStyle w:val="NormalTok"/>
+        </w:rPr>
+        <w:t xml:space="preserve">prj_dir, _ </w:t>
+      </w:r>
+      <w:r>
+        <w:rPr>
+          <w:rStyle w:val="OperatorTok"/>
+        </w:rPr>
+        <w:t xml:space="preserve">=</w:t>
+      </w:r>
+      <w:r>
+        <w:rPr>
+          <w:rStyle w:val="NormalTok"/>
+        </w:rPr>
+        <w:t xml:space="preserve"> os.path.split(os.path.realpath(</w:t>
+      </w:r>
+      <w:r>
+        <w:rPr>
+          <w:rStyle w:val="VariableTok"/>
+        </w:rPr>
+        <w:t xml:space="preserve">__file__</w:t>
+      </w:r>
+      <w:r>
+        <w:rPr>
+          <w:rStyle w:val="NormalTok"/>
+        </w:rPr>
+        <w:t xml:space="preserve">))</w:t>
+      </w:r>
+      <w:r>
+        <w:br/>
+      </w:r>
+      <w:r>
+        <w:rPr>
+          <w:rStyle w:val="NormalTok"/>
+        </w:rPr>
+        <w:t xml:space="preserve">adsb_file </w:t>
+      </w:r>
+      <w:r>
+        <w:rPr>
+          <w:rStyle w:val="OperatorTok"/>
+        </w:rPr>
+        <w:t xml:space="preserve">=</w:t>
+      </w:r>
+      <w:r>
+        <w:rPr>
+          <w:rStyle w:val="NormalTok"/>
+        </w:rPr>
+        <w:t xml:space="preserve"> </w:t>
+      </w:r>
+      <w:r>
+        <w:rPr>
+          <w:rStyle w:val="SpecialStringTok"/>
+        </w:rPr>
+        <w:t xml:space="preserve">f'</w:t>
+      </w:r>
+      <w:r>
+        <w:rPr>
+          <w:rStyle w:val="SpecialCharTok"/>
+        </w:rPr>
+        <w:t xml:space="preserve">{</w:t>
+      </w:r>
+      <w:r>
+        <w:rPr>
+          <w:rStyle w:val="NormalTok"/>
+        </w:rPr>
+        <w:t xml:space="preserve">prj_dir</w:t>
+      </w:r>
+      <w:r>
+        <w:rPr>
+          <w:rStyle w:val="SpecialCharTok"/>
+        </w:rPr>
+        <w:t xml:space="preserve">}</w:t>
+      </w:r>
+      <w:r>
+        <w:rPr>
+          <w:rStyle w:val="SpecialStringTok"/>
+        </w:rPr>
+        <w:t xml:space="preserve">/</w:t>
+      </w:r>
+      <w:r>
+        <w:rPr>
+          <w:rStyle w:val="SpecialCharTok"/>
+        </w:rPr>
+        <w:t xml:space="preserve">{</w:t>
+      </w:r>
+      <w:r>
+        <w:rPr>
+          <w:rStyle w:val="NormalTok"/>
+        </w:rPr>
+        <w:t xml:space="preserve">airport</w:t>
+      </w:r>
+      <w:r>
+        <w:rPr>
+          <w:rStyle w:val="SpecialCharTok"/>
+        </w:rPr>
+        <w:t xml:space="preserve">}</w:t>
+      </w:r>
+      <w:r>
+        <w:rPr>
+          <w:rStyle w:val="SpecialStringTok"/>
+        </w:rPr>
+        <w:t xml:space="preserve">_</w:t>
+      </w:r>
+      <w:r>
+        <w:rPr>
+          <w:rStyle w:val="SpecialCharTok"/>
+        </w:rPr>
+        <w:t xml:space="preserve">{</w:t>
+      </w:r>
+      <w:r>
+        <w:rPr>
+          <w:rStyle w:val="NormalTok"/>
+        </w:rPr>
+        <w:t xml:space="preserve">date</w:t>
+      </w:r>
+      <w:r>
+        <w:rPr>
+          <w:rStyle w:val="SpecialCharTok"/>
+        </w:rPr>
+        <w:t xml:space="preserve">}</w:t>
+      </w:r>
+      <w:r>
+        <w:rPr>
+          <w:rStyle w:val="SpecialStringTok"/>
+        </w:rPr>
+        <w:t xml:space="preserve">_history.feather'</w:t>
+      </w:r>
+      <w:r>
+        <w:br/>
+      </w:r>
+      <w:r>
+        <w:br/>
+      </w:r>
+      <w:r>
+        <w:rPr>
+          <w:rStyle w:val="CommentTok"/>
+        </w:rPr>
+        <w:t xml:space="preserve"># read, process the data and store results</w:t>
+      </w:r>
+      <w:r>
+        <w:br/>
+      </w:r>
+      <w:r>
+        <w:rPr>
+          <w:rStyle w:val="NormalTok"/>
+        </w:rPr>
+        <w:t xml:space="preserve">t </w:t>
+      </w:r>
+      <w:r>
+        <w:rPr>
+          <w:rStyle w:val="OperatorTok"/>
+        </w:rPr>
+        <w:t xml:space="preserve">=</w:t>
+      </w:r>
+      <w:r>
+        <w:rPr>
+          <w:rStyle w:val="NormalTok"/>
+        </w:rPr>
+        <w:t xml:space="preserve"> Traffic(pd.read_feather(adsb_file))</w:t>
+      </w:r>
+      <w:r>
+        <w:br/>
+      </w:r>
+      <w:r>
+        <w:rPr>
+          <w:rStyle w:val="NormalTok"/>
+        </w:rPr>
+        <w:t xml:space="preserve">arrs </w:t>
+      </w:r>
+      <w:r>
+        <w:rPr>
+          <w:rStyle w:val="OperatorTok"/>
+        </w:rPr>
+        <w:t xml:space="preserve">=</w:t>
+      </w:r>
+      <w:r>
+        <w:rPr>
+          <w:rStyle w:val="NormalTok"/>
+        </w:rPr>
+        <w:t xml:space="preserve"> (t.landing_at(airport)</w:t>
+      </w:r>
+      <w:r>
+        <w:br/>
+      </w:r>
+      <w:r>
+        <w:rPr>
+          <w:rStyle w:val="NormalTok"/>
+        </w:rPr>
+        <w:t xml:space="preserve">    .</w:t>
+      </w:r>
+      <w:r>
+        <w:rPr>
+          <w:rStyle w:val="BuiltInTok"/>
+        </w:rPr>
+        <w:t xml:space="preserve">next</w:t>
+      </w:r>
+      <w:r>
+        <w:rPr>
+          <w:rStyle w:val="NormalTok"/>
+        </w:rPr>
+        <w:t xml:space="preserve">(</w:t>
+      </w:r>
+      <w:r>
+        <w:rPr>
+          <w:rStyle w:val="SpecialStringTok"/>
+        </w:rPr>
+        <w:t xml:space="preserve">f'aligned_on_</w:t>
+      </w:r>
+      <w:r>
+        <w:rPr>
+          <w:rStyle w:val="SpecialCharTok"/>
+        </w:rPr>
+        <w:t xml:space="preserve">{</w:t>
+      </w:r>
+      <w:r>
+        <w:rPr>
+          <w:rStyle w:val="NormalTok"/>
+        </w:rPr>
+        <w:t xml:space="preserve">airport</w:t>
+      </w:r>
+      <w:r>
+        <w:rPr>
+          <w:rStyle w:val="SpecialCharTok"/>
+        </w:rPr>
+        <w:t xml:space="preserve">}</w:t>
+      </w:r>
+      <w:r>
+        <w:rPr>
+          <w:rStyle w:val="SpecialStringTok"/>
+        </w:rPr>
+        <w:t xml:space="preserve">'</w:t>
+      </w:r>
+      <w:r>
+        <w:rPr>
+          <w:rStyle w:val="NormalTok"/>
+        </w:rPr>
+        <w:t xml:space="preserve">)</w:t>
+      </w:r>
+      <w:r>
+        <w:br/>
+      </w:r>
+      <w:r>
+        <w:rPr>
+          <w:rStyle w:val="NormalTok"/>
+        </w:rPr>
+        <w:t xml:space="preserve">    .summary([</w:t>
+      </w:r>
+      <w:r>
+        <w:rPr>
+          <w:rStyle w:val="StringTok"/>
+        </w:rPr>
+        <w:t xml:space="preserve">'callsign'</w:t>
+      </w:r>
+      <w:r>
+        <w:rPr>
+          <w:rStyle w:val="NormalTok"/>
+        </w:rPr>
+        <w:t xml:space="preserve">, </w:t>
+      </w:r>
+      <w:r>
+        <w:rPr>
+          <w:rStyle w:val="StringTok"/>
+        </w:rPr>
+        <w:t xml:space="preserve">'stop'</w:t>
+      </w:r>
+      <w:r>
+        <w:rPr>
+          <w:rStyle w:val="NormalTok"/>
+        </w:rPr>
+        <w:t xml:space="preserve">, </w:t>
+      </w:r>
+      <w:r>
+        <w:rPr>
+          <w:rStyle w:val="StringTok"/>
+        </w:rPr>
+        <w:t xml:space="preserve">'ILS_max'</w:t>
+      </w:r>
+      <w:r>
+        <w:rPr>
+          <w:rStyle w:val="NormalTok"/>
+        </w:rPr>
+        <w:t xml:space="preserve">])</w:t>
+      </w:r>
+      <w:r>
+        <w:br/>
+      </w:r>
+      <w:r>
+        <w:rPr>
+          <w:rStyle w:val="NormalTok"/>
+        </w:rPr>
+        <w:t xml:space="preserve">    .to_csv(</w:t>
+      </w:r>
+      <w:r>
+        <w:rPr>
+          <w:rStyle w:val="SpecialStringTok"/>
+        </w:rPr>
+        <w:t xml:space="preserve">f"</w:t>
+      </w:r>
+      <w:r>
+        <w:rPr>
+          <w:rStyle w:val="SpecialCharTok"/>
+        </w:rPr>
+        <w:t xml:space="preserve">{</w:t>
+      </w:r>
+      <w:r>
+        <w:rPr>
+          <w:rStyle w:val="NormalTok"/>
+        </w:rPr>
+        <w:t xml:space="preserve">prj_dir</w:t>
+      </w:r>
+      <w:r>
+        <w:rPr>
+          <w:rStyle w:val="SpecialCharTok"/>
+        </w:rPr>
+        <w:t xml:space="preserve">}</w:t>
+      </w:r>
+      <w:r>
+        <w:rPr>
+          <w:rStyle w:val="SpecialStringTok"/>
+        </w:rPr>
+        <w:t xml:space="preserve">/</w:t>
+      </w:r>
+      <w:r>
+        <w:rPr>
+          <w:rStyle w:val="SpecialCharTok"/>
+        </w:rPr>
+        <w:t xml:space="preserve">{</w:t>
+      </w:r>
+      <w:r>
+        <w:rPr>
+          <w:rStyle w:val="NormalTok"/>
+        </w:rPr>
+        <w:t xml:space="preserve">airport</w:t>
+      </w:r>
+      <w:r>
+        <w:rPr>
+          <w:rStyle w:val="SpecialCharTok"/>
+        </w:rPr>
+        <w:t xml:space="preserve">}</w:t>
+      </w:r>
+      <w:r>
+        <w:rPr>
+          <w:rStyle w:val="SpecialStringTok"/>
+        </w:rPr>
+        <w:t xml:space="preserve">_</w:t>
+      </w:r>
+      <w:r>
+        <w:rPr>
+          <w:rStyle w:val="SpecialCharTok"/>
+        </w:rPr>
+        <w:t xml:space="preserve">{</w:t>
+      </w:r>
+      <w:r>
+        <w:rPr>
+          <w:rStyle w:val="NormalTok"/>
+        </w:rPr>
+        <w:t xml:space="preserve">date</w:t>
+      </w:r>
+      <w:r>
+        <w:rPr>
+          <w:rStyle w:val="SpecialCharTok"/>
+        </w:rPr>
+        <w:t xml:space="preserve">}</w:t>
+      </w:r>
+      <w:r>
+        <w:rPr>
+          <w:rStyle w:val="SpecialStringTok"/>
+        </w:rPr>
+        <w:t xml:space="preserve">_arrivals.csv"</w:t>
+      </w:r>
+      <w:r>
+        <w:rPr>
+          <w:rStyle w:val="NormalTok"/>
+        </w:rPr>
+        <w:t xml:space="preserve">)</w:t>
+      </w:r>
+      <w:r>
+        <w:br/>
+      </w:r>
+      <w:r>
+        <w:rPr>
+          <w:rStyle w:val="NormalTok"/>
+        </w:rPr>
+        <w:t xml:space="preserve">)</w:t>
+      </w:r>
+    </w:p>
+    <w:p>
+      <w:pPr>
+        <w:pStyle w:val="SourceCode"/>
+      </w:pPr>
+      <w:r>
+        <w:rPr>
+          <w:rStyle w:val="VerbatimChar"/>
+        </w:rPr>
+        <w:t xml:space="preserve">-   cross-reference to "grammar" of trajectory [@olive_traffic_2019]</w:t>
       </w:r>
     </w:p>
     <w:bookmarkEnd w:id="26"/>
@@ -705,7 +1944,7 @@
         <w:t xml:space="preserve"> </w:t>
       </w:r>
       <w:r>
-        <w:t xml:space="preserve">(Olive 2019)</w:t>
+        <w:t xml:space="preserve">(Olive 2019b)</w:t>
       </w:r>
       <w:r>
         <w:t xml:space="preserve">. The library supports the targeted extraction of trajectories landing and departing from the chosen airports. The respective trajectory data for March and May 2019, 2020, and 2021 was downloaded.</w:t>
@@ -883,25 +2122,7 @@
         <w:pStyle w:val="FirstParagraph"/>
       </w:pPr>
       <w:r>
-        <w:t xml:space="preserve">This study uses data from Opensky Network.</w:t>
-      </w:r>
-      <w:r>
-        <w:t xml:space="preserve"> </w:t>
-      </w:r>
-      <w:r>
-        <w:t xml:space="preserve">The project downloaded the associated flight tables for 3 major airports in Europe and 2 months.</w:t>
-      </w:r>
-      <w:r>
-        <w:t xml:space="preserve"> </w:t>
-      </w:r>
-      <w:r>
-        <w:t xml:space="preserve">With a view to the sharp decline in air traffic in March 2020 and an initial recovery in May, we chose these 2 months in 2019, 2020, and 2021.</w:t>
-      </w:r>
-      <w:r>
-        <w:t xml:space="preserve"> </w:t>
-      </w:r>
-      <w:r>
-        <w:t xml:space="preserve">This provides characteristics and comparable months and supports the idea of taking snapshots pre-COVID, during the traffic decline, and a year after this initial disruption.</w:t>
+        <w:t xml:space="preserve">This study uses data from Opensky Network. The project downloaded the associated flight tables for 3 major airports in Europe and 2 months. With a view to the sharp decline in air traffic in March 2020 and an initial recovery in May, we chose these 2 months in 2019, 2020, and 2021. This provides characteristics and comparable months and supports the idea of taking snapshots pre-COVID, during the traffic decline, and a year after this initial disruption.</w:t>
       </w:r>
     </w:p>
     <w:p>
@@ -930,7 +2151,7 @@
     </w:p>
     <w:bookmarkEnd w:id="31"/>
     <w:bookmarkEnd w:id="32"/>
-    <w:bookmarkStart w:id="37" w:name="results"/>
+    <w:bookmarkStart w:id="38" w:name="results"/>
     <w:p>
       <w:pPr>
         <w:pStyle w:val="Heading1"/>
@@ -964,6 +2185,37 @@
       </w:r>
       <w:r>
         <w:t xml:space="preserve">Overall Traffic / Demand Pattern</w:t>
+      </w:r>
+    </w:p>
+    <w:p>
+      <w:pPr>
+        <w:numPr>
+          <w:ilvl w:val="0"/>
+          <w:numId w:val="1008"/>
+        </w:numPr>
+        <w:pStyle w:val="Compact"/>
+      </w:pPr>
+      <w:r>
+        <w:t xml:space="preserve">how far have we come, are we seeing traffic returning, expansion of runway system capacity (use of multiple runways. change of traffic pattern).</w:t>
+      </w:r>
+    </w:p>
+    <w:bookmarkEnd w:id="33"/>
+    <w:bookmarkStart w:id="34" w:name="classical-performance-measure"/>
+    <w:p>
+      <w:pPr>
+        <w:pStyle w:val="Heading2"/>
+      </w:pPr>
+      <w:r>
+        <w:rPr>
+          <w:rStyle w:val="SectionNumber"/>
+        </w:rPr>
+        <w:t xml:space="preserve">4.2</w:t>
+      </w:r>
+      <w:r>
+        <w:tab/>
+      </w:r>
+      <w:r>
+        <w:t xml:space="preserve">Classical Performance Measure</w:t>
       </w:r>
     </w:p>
     <w:p>
@@ -972,55 +2224,24 @@
           <w:ilvl w:val="0"/>
           <w:numId w:val="1009"/>
         </w:numPr>
-        <w:pStyle w:val="Compact"/>
-      </w:pPr>
-      <w:r>
-        <w:t xml:space="preserve">how far have we come, are we seeing traffic returning, expansion of runway system capacity (use of multiple runways. change of traffic pattern).</w:t>
-      </w:r>
-    </w:p>
-    <w:bookmarkEnd w:id="33"/>
-    <w:bookmarkStart w:id="34" w:name="classical-performance-measure"/>
-    <w:p>
-      <w:pPr>
-        <w:pStyle w:val="Heading2"/>
-      </w:pPr>
-      <w:r>
-        <w:rPr>
-          <w:rStyle w:val="SectionNumber"/>
-        </w:rPr>
-        <w:t xml:space="preserve">4.2</w:t>
-      </w:r>
-      <w:r>
-        <w:tab/>
-      </w:r>
-      <w:r>
-        <w:t xml:space="preserve">Classical Performance Measure</w:t>
+      </w:pPr>
+      <w:r>
+        <w:t xml:space="preserve">ASMA 100NM/40NM/50NM</w:t>
       </w:r>
     </w:p>
     <w:p>
       <w:pPr>
         <w:numPr>
           <w:ilvl w:val="0"/>
-          <w:numId w:val="1010"/>
+          <w:numId w:val="1009"/>
         </w:numPr>
       </w:pPr>
       <w:r>
-        <w:t xml:space="preserve">ASMA 100NM/40NM/50NM</w:t>
-      </w:r>
-    </w:p>
-    <w:p>
-      <w:pPr>
-        <w:numPr>
-          <w:ilvl w:val="0"/>
-          <w:numId w:val="1010"/>
-        </w:numPr>
-      </w:pPr>
-      <w:r>
         <w:t xml:space="preserve">(vertical) FE</w:t>
       </w:r>
     </w:p>
     <w:bookmarkEnd w:id="34"/>
-    <w:bookmarkStart w:id="35" w:name="sequencing"/>
+    <w:bookmarkStart w:id="36" w:name="sequencing"/>
     <w:p>
       <w:pPr>
         <w:pStyle w:val="Heading2"/>
@@ -1038,8 +2259,146 @@
         <w:t xml:space="preserve">Sequencing</w:t>
       </w:r>
     </w:p>
-    <w:bookmarkEnd w:id="35"/>
-    <w:bookmarkStart w:id="36" w:name="something-fancy-and-new"/>
+    <w:p>
+      <w:pPr>
+        <w:pStyle w:val="FirstParagraph"/>
+      </w:pPr>
+      <w:r>
+        <w:t xml:space="preserve">The utilisation of open data to assess operational efficiency in the arrival phase is a driver of this work.</w:t>
+      </w:r>
+    </w:p>
+    <w:p>
+      <w:pPr>
+        <w:pStyle w:val="BodyText"/>
+      </w:pPr>
+      <w:r>
+        <w:t xml:space="preserve">&lt;&lt;&lt;&lt; we applied the following &gt;&gt;&gt;&gt;</w:t>
+      </w:r>
+    </w:p>
+    <w:p>
+      <w:pPr>
+        <w:pStyle w:val="SourceCode"/>
+      </w:pPr>
+      <w:r>
+        <w:rPr>
+          <w:rStyle w:val="NormalTok"/>
+        </w:rPr>
+        <w:t xml:space="preserve">knitr</w:t>
+      </w:r>
+      <w:r>
+        <w:rPr>
+          <w:rStyle w:val="SpecialCharTok"/>
+        </w:rPr>
+        <w:t xml:space="preserve">::</w:t>
+      </w:r>
+      <w:r>
+        <w:rPr>
+          <w:rStyle w:val="FunctionTok"/>
+        </w:rPr>
+        <w:t xml:space="preserve">include_graphics</w:t>
+      </w:r>
+      <w:r>
+        <w:rPr>
+          <w:rStyle w:val="NormalTok"/>
+        </w:rPr>
+        <w:t xml:space="preserve">(</w:t>
+      </w:r>
+      <w:r>
+        <w:rPr>
+          <w:rStyle w:val="StringTok"/>
+        </w:rPr>
+        <w:t xml:space="preserve">"./figures/sia322.png"</w:t>
+      </w:r>
+      <w:r>
+        <w:rPr>
+          <w:rStyle w:val="NormalTok"/>
+        </w:rPr>
+        <w:t xml:space="preserve">)</w:t>
+      </w:r>
+    </w:p>
+    <w:p>
+      <w:pPr>
+        <w:pStyle w:val="CaptionedFigure"/>
+      </w:pPr>
+      <w:r>
+        <w:drawing>
+          <wp:inline>
+            <wp:extent cx="5334000" cy="3333750"/>
+            <wp:effectExtent b="0" l="0" r="0" t="0"/>
+            <wp:docPr descr="Figure 4.1: (ref:fig-sequencing-effort-along-trajectory" title="" id="1" name="Picture"/>
+            <a:graphic>
+              <a:graphicData uri="http://schemas.openxmlformats.org/drawingml/2006/picture">
+                <pic:pic>
+                  <pic:nvPicPr>
+                    <pic:cNvPr descr="./figures/sia322.png" id="0" name="Picture"/>
+                    <pic:cNvPicPr>
+                      <a:picLocks noChangeArrowheads="1" noChangeAspect="1"/>
+                    </pic:cNvPicPr>
+                  </pic:nvPicPr>
+                  <pic:blipFill>
+                    <a:blip r:embed="rId35"/>
+                    <a:stretch>
+                      <a:fillRect/>
+                    </a:stretch>
+                  </pic:blipFill>
+                  <pic:spPr bwMode="auto">
+                    <a:xfrm>
+                      <a:off x="0" y="0"/>
+                      <a:ext cx="5334000" cy="3333750"/>
+                    </a:xfrm>
+                    <a:prstGeom prst="rect">
+                      <a:avLst/>
+                    </a:prstGeom>
+                    <a:noFill/>
+                    <a:ln w="9525">
+                      <a:noFill/>
+                      <a:headEnd/>
+                      <a:tailEnd/>
+                    </a:ln>
+                  </pic:spPr>
+                </pic:pic>
+              </a:graphicData>
+            </a:graphic>
+          </wp:inline>
+        </w:drawing>
+      </w:r>
+    </w:p>
+    <w:p>
+      <w:pPr>
+        <w:pStyle w:val="ImageCaption"/>
+      </w:pPr>
+      <w:r>
+        <w:t xml:space="preserve">Figure 4.1: (ref:fig-sequencing-effort-along-trajectory</w:t>
+      </w:r>
+    </w:p>
+    <w:p>
+      <w:pPr>
+        <w:pStyle w:val="BodyText"/>
+      </w:pPr>
+      <w:r>
+        <w:t xml:space="preserve">Figure</w:t>
+      </w:r>
+      <w:r>
+        <w:t xml:space="preserve"> </w:t>
+      </w:r>
+      <w:r>
+        <w:t xml:space="preserve">4.1</w:t>
+      </w:r>
+      <w:r>
+        <w:t xml:space="preserve"> </w:t>
+      </w:r>
+      <w:r>
+        <w:t xml:space="preserve">depicts the arrival trajectory of flight SIA322 at London Heathrow (EGLL) on 1. March 2019.</w:t>
+      </w:r>
+      <w:r>
+        <w:t xml:space="preserve"> </w:t>
+      </w:r>
+      <w:r>
+        <w:t xml:space="preserve">The figure shows how the flight was prolonged by a continued North-westerly heading taking the flight to the north of the airport before turning it towards the arrival holding stack area.</w:t>
+      </w:r>
+    </w:p>
+    <w:bookmarkEnd w:id="36"/>
+    <w:bookmarkStart w:id="37" w:name="something-fancy-and-new"/>
     <w:p>
       <w:pPr>
         <w:pStyle w:val="Heading2"/>
@@ -1065,9 +2424,9 @@
         <w:t xml:space="preserve">make a scatter plot of aforementioned measures - something fancy?</w:t>
       </w:r>
     </w:p>
-    <w:bookmarkEnd w:id="36"/>
     <w:bookmarkEnd w:id="37"/>
-    <w:bookmarkStart w:id="38" w:name="conclusions"/>
+    <w:bookmarkEnd w:id="38"/>
+    <w:bookmarkStart w:id="39" w:name="conclusions"/>
     <w:p>
       <w:pPr>
         <w:pStyle w:val="Heading1"/>
@@ -1093,8 +2452,8 @@
         <w:t xml:space="preserve">The results have shown the principal feasibility of a data-driven open data based approach for performance monitoring of air transport. This enables the day-to-day evaluation of operational excellence in an open and transparent manner. Operational excellence and the impact of varying operational concepts or benefit of technological enablers will become immediately visible. This will allow a closer evaluation of performance benefits, change implementation, and careful tracking of inefficiencies with the anticipated steadily increasing traffic levels in a post-COVID world. The results will be used to inform the work of ICAO’s global performance expert group with a view to help prioritizing concepts and capabilities of the airspace building blocks for building back better.</w:t>
       </w:r>
     </w:p>
-    <w:bookmarkEnd w:id="38"/>
-    <w:bookmarkStart w:id="39" w:name="acknowledgment"/>
+    <w:bookmarkEnd w:id="39"/>
+    <w:bookmarkStart w:id="40" w:name="acknowledgment"/>
     <w:p>
       <w:pPr>
         <w:pStyle w:val="Heading1"/>
@@ -1103,8 +2462,8 @@
         <w:t xml:space="preserve">Acknowledgment</w:t>
       </w:r>
     </w:p>
-    <w:bookmarkEnd w:id="39"/>
-    <w:bookmarkStart w:id="46" w:name="references"/>
+    <w:bookmarkEnd w:id="40"/>
+    <w:bookmarkStart w:id="50" w:name="references"/>
     <w:p>
       <w:pPr>
         <w:pStyle w:val="Heading1"/>
@@ -1113,14 +2472,14 @@
         <w:t xml:space="preserve">References</w:t>
       </w:r>
     </w:p>
-    <w:bookmarkStart w:id="45" w:name="refs"/>
-    <w:bookmarkStart w:id="40" w:name="ref-olive_traffic_2019"/>
+    <w:bookmarkStart w:id="49" w:name="refs"/>
+    <w:bookmarkStart w:id="42" w:name="ref-olive2019traffic"/>
     <w:p>
       <w:pPr>
         <w:pStyle w:val="Bibliography"/>
       </w:pPr>
       <w:r>
-        <w:t xml:space="preserve">Olive, Xavier. 2019.</w:t>
+        <w:t xml:space="preserve">Olive, Xavier. 2019a.</w:t>
       </w:r>
       <w:r>
         <w:t xml:space="preserve"> </w:t>
@@ -1128,14 +2487,60 @@
       <w:r>
         <w:t xml:space="preserve">“Traffic, a Toolbox for Processing and Analysing Air Traffic Data.”</w:t>
       </w:r>
-    </w:p>
-    <w:bookmarkEnd w:id="40"/>
-    <w:bookmarkStart w:id="42" w:name="ref-xavier_olive_2021_4893103"/>
+      <w:r>
+        <w:t xml:space="preserve"> </w:t>
+      </w:r>
+      <w:r>
+        <w:rPr>
+          <w:iCs/>
+          <w:i/>
+        </w:rPr>
+        <w:t xml:space="preserve">Journal of Open Source Software</w:t>
+      </w:r>
+      <w:r>
+        <w:t xml:space="preserve"> </w:t>
+      </w:r>
+      <w:r>
+        <w:t xml:space="preserve">4: 1518.</w:t>
+      </w:r>
+      <w:r>
+        <w:t xml:space="preserve"> </w:t>
+      </w:r>
+      <w:hyperlink r:id="rId41">
+        <w:r>
+          <w:rPr>
+            <w:rStyle w:val="Hyperlink"/>
+          </w:rPr>
+          <w:t xml:space="preserve">https://doi.org/10.21105/joss.01518</w:t>
+        </w:r>
+      </w:hyperlink>
+      <w:r>
+        <w:t xml:space="preserve">.</w:t>
+      </w:r>
+    </w:p>
+    <w:bookmarkEnd w:id="42"/>
+    <w:bookmarkStart w:id="43" w:name="ref-olive_traffic_2019"/>
     <w:p>
       <w:pPr>
         <w:pStyle w:val="Bibliography"/>
       </w:pPr>
       <w:r>
+        <w:t xml:space="preserve">———. 2019b.</w:t>
+      </w:r>
+      <w:r>
+        <w:t xml:space="preserve"> </w:t>
+      </w:r>
+      <w:r>
+        <w:t xml:space="preserve">“Traffic, a Toolbox for Processing and Analysing Air Traffic Data.”</w:t>
+      </w:r>
+    </w:p>
+    <w:bookmarkEnd w:id="43"/>
+    <w:bookmarkStart w:id="45" w:name="ref-xavier_olive_2021_4893103"/>
+    <w:p>
+      <w:pPr>
+        <w:pStyle w:val="Bibliography"/>
+      </w:pPr>
+      <w:r>
         <w:t xml:space="preserve">Olive, Xavier, Martin Strohmeier, and Jannis Lübbe. 2021.</w:t>
       </w:r>
       <w:r>
@@ -1168,7 +2573,7 @@
       <w:r>
         <w:t xml:space="preserve"> </w:t>
       </w:r>
-      <w:hyperlink r:id="rId41">
+      <w:hyperlink r:id="rId44">
         <w:r>
           <w:rPr>
             <w:rStyle w:val="Hyperlink"/>
@@ -1180,32 +2585,32 @@
         <w:t xml:space="preserve">.</w:t>
       </w:r>
     </w:p>
-    <w:bookmarkEnd w:id="42"/>
-    <w:bookmarkStart w:id="44" w:name="ref-strohmeier_crowdsourced_2021"/>
+    <w:bookmarkEnd w:id="45"/>
+    <w:bookmarkStart w:id="46" w:name="ref-Schaefer14a"/>
     <w:p>
       <w:pPr>
         <w:pStyle w:val="Bibliography"/>
       </w:pPr>
       <w:r>
-        <w:t xml:space="preserve">Strohmeier, Martin, Xavier Olive, Jannis Lübbe, Matthias Schäfer, and Vincent Lenders. 2021.</w:t>
-      </w:r>
-      <w:r>
-        <w:t xml:space="preserve"> </w:t>
-      </w:r>
-      <w:r>
-        <w:t xml:space="preserve">“Crowdsourced Air Traffic Data from</w:t>
-      </w:r>
-      <w:r>
-        <w:t xml:space="preserve"> </w:t>
-      </w:r>
-      <w:r>
-        <w:t xml:space="preserve">OpenSky Network</w:t>
-      </w:r>
-      <w:r>
-        <w:t xml:space="preserve"> </w:t>
-      </w:r>
-      <w:r>
-        <w:t xml:space="preserve">2019-2020.”</w:t>
+        <w:t xml:space="preserve">Schäfer, Matthias, Martin Strohmeier, Vincent Lenders, Ivan Martinovic, and Matthias Wilhelm. 2014.</w:t>
+      </w:r>
+      <w:r>
+        <w:t xml:space="preserve"> </w:t>
+      </w:r>
+      <w:r>
+        <w:t xml:space="preserve">“</w:t>
+      </w:r>
+      <w:r>
+        <w:t xml:space="preserve">Bringing Up OpenSky: A Large-scale ADS-B Sensor Network for Research</w:t>
+      </w:r>
+      <w:r>
+        <w:t xml:space="preserve">.”</w:t>
+      </w:r>
+      <w:r>
+        <w:t xml:space="preserve"> </w:t>
+      </w:r>
+      <w:r>
+        <w:t xml:space="preserve">In</w:t>
       </w:r>
       <w:r>
         <w:t xml:space="preserve"> </w:t>
@@ -1215,6 +2620,47 @@
           <w:iCs/>
           <w:i/>
         </w:rPr>
+        <w:t xml:space="preserve">Proceedings of the 13th International Symposium on Information Processing in Sensor Networks</w:t>
+      </w:r>
+      <w:r>
+        <w:t xml:space="preserve">, 83–94. IPSN ’14. Berlin, Germany.</w:t>
+      </w:r>
+    </w:p>
+    <w:bookmarkEnd w:id="46"/>
+    <w:bookmarkStart w:id="48" w:name="ref-strohmeier_crowdsourced_2021"/>
+    <w:p>
+      <w:pPr>
+        <w:pStyle w:val="Bibliography"/>
+      </w:pPr>
+      <w:r>
+        <w:t xml:space="preserve">Strohmeier, Martin, Xavier Olive, Jannis Lübbe, Matthias Schäfer, and Vincent Lenders. 2021.</w:t>
+      </w:r>
+      <w:r>
+        <w:t xml:space="preserve"> </w:t>
+      </w:r>
+      <w:r>
+        <w:t xml:space="preserve">“Crowdsourced Air Traffic Data from</w:t>
+      </w:r>
+      <w:r>
+        <w:t xml:space="preserve"> </w:t>
+      </w:r>
+      <w:r>
+        <w:t xml:space="preserve">OpenSky Network</w:t>
+      </w:r>
+      <w:r>
+        <w:t xml:space="preserve"> </w:t>
+      </w:r>
+      <w:r>
+        <w:t xml:space="preserve">2019-2020.”</w:t>
+      </w:r>
+      <w:r>
+        <w:t xml:space="preserve"> </w:t>
+      </w:r>
+      <w:r>
+        <w:rPr>
+          <w:iCs/>
+          <w:i/>
+        </w:rPr>
         <w:t xml:space="preserve">Earth Systems Science Data</w:t>
       </w:r>
       <w:r>
@@ -1226,7 +2672,7 @@
       <w:r>
         <w:t xml:space="preserve"> </w:t>
       </w:r>
-      <w:hyperlink r:id="rId43">
+      <w:hyperlink r:id="rId47">
         <w:r>
           <w:rPr>
             <w:rStyle w:val="Hyperlink"/>
@@ -1238,9 +2684,9 @@
         <w:t xml:space="preserve">.</w:t>
       </w:r>
     </w:p>
-    <w:bookmarkEnd w:id="44"/>
-    <w:bookmarkEnd w:id="45"/>
-    <w:bookmarkEnd w:id="46"/>
+    <w:bookmarkEnd w:id="48"/>
+    <w:bookmarkEnd w:id="49"/>
+    <w:bookmarkEnd w:id="50"/>
     <w:sectPr/>
   </w:body>
 </w:document>
@@ -1451,9 +2897,6 @@
     <w:abstractNumId w:val="991"/>
   </w:num>
   <w:num w:numId="1009">
-    <w:abstractNumId w:val="991"/>
-  </w:num>
-  <w:num w:numId="1010">
     <w:abstractNumId w:val="991"/>
   </w:num>
 </w:numbering>

</xml_diff>